<commit_message>
Opdatering af sensitivitets analyse
</commit_message>
<xml_diff>
--- a/Model description Mikael.docx
+++ b/Model description Mikael.docx
@@ -8003,7 +8003,7 @@
     </w:p>
     <w:p>
       <w:r>
-        <w:t>Seems like the magnitude of the shock is the same in the two scenarios which makes since I guess, as the baseline should be lower to start with?</w:t>
+        <w:t>We see that the percentage change in the compensation rate is not affected by lowering the estimate, as the baseline value is equally lower before the shock as after the shock for the average level of income insurance. Instead looking at the GDP we see that lowering the estimate to 0.85, creates a weaker reaction in GDP</w:t>
       </w:r>
     </w:p>
     <w:p/>
@@ -8051,26 +8051,6 @@
       </w:r>
     </w:p>
     <w:p>
-      <w:r>
-        <w:t xml:space="preserve">I think the increase in demand is lower because of its an increase in the </w:t>
-      </w:r>
-      <w:proofErr w:type="spellStart"/>
-      <w:r>
-        <w:t>dp_person</w:t>
-      </w:r>
-      <w:proofErr w:type="spellEnd"/>
-      <w:r>
-        <w:t xml:space="preserve"> of the same magnitude, but a lower number?</w:t>
-      </w:r>
-    </w:p>
-    <w:p/>
-    <w:p>
-      <w:r>
-        <w:t xml:space="preserve">We can see that the effect of the demand channel on employment now is lower adding 220 to the employed. </w:t>
-      </w:r>
-    </w:p>
-    <w:p/>
-    <w:p>
       <w:pPr>
         <w:pStyle w:val="Overskrift3"/>
       </w:pPr>
@@ -8126,67 +8106,87 @@
         </w:drawing>
       </w:r>
     </w:p>
+    <w:p>
+      <w:r>
+        <w:t xml:space="preserve">It seems like changes to the estimate going into the average level of income insurance doesn’t affect the </w:t>
+      </w:r>
+      <w:proofErr w:type="gramStart"/>
+      <w:r>
+        <w:t>final results</w:t>
+      </w:r>
+      <w:proofErr w:type="gramEnd"/>
+      <w:r>
+        <w:t xml:space="preserve"> much, as noted before the span of an increase in employment is from 223 (estimate of 0.85) to 254 (Estimate of 0.99)</w:t>
+      </w:r>
+    </w:p>
     <w:p/>
     <w:p>
-      <w:r>
-        <w:t xml:space="preserve">The effect of the demand channel is almost the same again contributing with 254 people now. </w:t>
-      </w:r>
-    </w:p>
-    <w:p>
+      <w:pPr>
+        <w:pStyle w:val="Overskrift2"/>
+      </w:pPr>
+      <w:r>
+        <w:t xml:space="preserve">Wage channel </w:t>
+      </w:r>
+    </w:p>
+    <w:p/>
+    <w:p>
+      <w:r>
+        <w:t xml:space="preserve">One of the most central parameters for the wage channel is the limit that the worker unions will allow for the wage gap. As we don’t observe this limit in the data it is hard to find any evidence that backs up the value of this parameter. Even though </w:t>
+      </w:r>
+      <w:r>
+        <w:t>setting this</w:t>
+      </w:r>
+      <w:r>
+        <w:t xml:space="preserve"> parameter is tough, much literature presented in section three confirms that the maximum level of income insurance should affect the wage negotiations. In this </w:t>
+      </w:r>
       <w:r>
         <w:lastRenderedPageBreak/>
-        <w:t xml:space="preserve">Conclusion is that changes in this parameter doesn’t change the results of the shock. </w:t>
-      </w:r>
-    </w:p>
-    <w:p>
-      <w:pPr>
-        <w:pStyle w:val="Overskrift2"/>
-      </w:pPr>
-      <w:r>
-        <w:t xml:space="preserve">Wage channel </w:t>
+        <w:t xml:space="preserve">model assumed through the limits of the wage gap. We will therefor now test how changes to the limit away from 40% affect the results of the model. </w:t>
+      </w:r>
+    </w:p>
+    <w:p>
+      <w:pPr>
+        <w:pStyle w:val="Overskrift3"/>
+      </w:pPr>
+      <w:r>
+        <w:t>Wage gap limit of 38%</w:t>
       </w:r>
     </w:p>
     <w:p/>
     <w:p>
       <w:r>
-        <w:t xml:space="preserve">One of the most central parameters for the wage channel is the limit that the worker unions will allow for the wage gap. As we don’t observe this limit in the data it is hard to find any evidence that backs up the value of this parameter. Even though fining the parameter is tough, much literature presented in section three confirms that the maximum level of income insurance should affect the wage negotiations. In this model assumed through the limits of the wage gap. We will therefor now test how changes to the limit away from 40% affect the results of the model. </w:t>
+        <w:t xml:space="preserve">When lowering the limit of the wage gap to be 38% of the wage, the effect is never </w:t>
+      </w:r>
+      <w:r>
+        <w:t>going to</w:t>
+      </w:r>
+      <w:r>
+        <w:t xml:space="preserve"> play </w:t>
+      </w:r>
+      <w:r>
+        <w:t>into</w:t>
+      </w:r>
+      <w:r>
+        <w:t xml:space="preserve"> the model, as drops in the wage-gap below 38% will correct itself in the next period</w:t>
+      </w:r>
+      <w:r>
+        <w:t>. As the targeted wage is only affected by the wage gap in quarter</w:t>
+      </w:r>
+      <w:r>
+        <w:t xml:space="preserve"> 4</w:t>
+      </w:r>
+      <w:r>
+        <w:t xml:space="preserve"> the year before, we can see that the gap can get under 38% but correct itself. As can be seen by the ploy below this happens two times but has no effect on the targeted wage. </w:t>
       </w:r>
     </w:p>
     <w:p/>
     <w:p>
-      <w:pPr>
-        <w:pStyle w:val="Overskrift3"/>
-      </w:pPr>
-      <w:r>
-        <w:t>Wage gap limit of 38%</w:t>
-      </w:r>
-    </w:p>
-    <w:p/>
-    <w:p>
-      <w:r>
-        <w:t xml:space="preserve">There will be no effect on the wage gap. </w:t>
-      </w:r>
-    </w:p>
-    <w:p/>
-    <w:p>
-      <w:pPr>
-        <w:pStyle w:val="Overskrift3"/>
-      </w:pPr>
-      <w:r>
-        <w:t>Wage gap limit of 42%</w:t>
-      </w:r>
-    </w:p>
-    <w:p/>
-    <w:p>
-      <w:r>
-        <w:rPr>
-          <w:noProof/>
-        </w:rPr>
+      <w:r>
         <w:drawing>
-          <wp:inline distT="0" distB="0" distL="0" distR="0" wp14:anchorId="1735FD3E" wp14:editId="558426CE">
-            <wp:extent cx="5772150" cy="2178657"/>
-            <wp:effectExtent l="0" t="0" r="0" b="0"/>
-            <wp:docPr id="8" name="Billede 8"/>
+          <wp:inline distT="0" distB="0" distL="0" distR="0" wp14:anchorId="26ED8021" wp14:editId="07366608">
+            <wp:extent cx="4184650" cy="2582517"/>
+            <wp:effectExtent l="0" t="0" r="6350" b="8890"/>
+            <wp:docPr id="63" name="Billede 63"/>
             <wp:cNvGraphicFramePr>
               <a:graphicFrameLocks xmlns:a="http://schemas.openxmlformats.org/drawingml/2006/main" noChangeAspect="1"/>
             </wp:cNvGraphicFramePr>
@@ -8206,7 +8206,7 @@
                   <pic:spPr>
                     <a:xfrm>
                       <a:off x="0" y="0"/>
-                      <a:ext cx="5798100" cy="2188452"/>
+                      <a:ext cx="4194906" cy="2588846"/>
                     </a:xfrm>
                     <a:prstGeom prst="rect">
                       <a:avLst/>
@@ -8219,17 +8219,34 @@
         </w:drawing>
       </w:r>
     </w:p>
+    <w:p>
+      <w:pPr>
+        <w:pStyle w:val="Overskrift3"/>
+      </w:pPr>
+      <w:r>
+        <w:t>Wage gap limit of 42%</w:t>
+      </w:r>
+    </w:p>
     <w:p/>
     <w:p>
       <w:r>
+        <w:t>Increasing the wage-gap limit to 42% of the wage</w:t>
+      </w:r>
+      <w:r>
+        <w:t xml:space="preserve">, ends up increasing the targeted wage by more than 5% in 2020, as can be seen below. </w:t>
+      </w:r>
+    </w:p>
+    <w:p/>
+    <w:p>
+      <w:r>
         <w:rPr>
           <w:noProof/>
         </w:rPr>
         <w:drawing>
-          <wp:inline distT="0" distB="0" distL="0" distR="0" wp14:anchorId="35403BC8" wp14:editId="5F781E13">
-            <wp:extent cx="5883965" cy="2098040"/>
+          <wp:inline distT="0" distB="0" distL="0" distR="0" wp14:anchorId="1735FD3E" wp14:editId="558426CE">
+            <wp:extent cx="5772150" cy="2178657"/>
             <wp:effectExtent l="0" t="0" r="0" b="0"/>
-            <wp:docPr id="12" name="Billede 12"/>
+            <wp:docPr id="8" name="Billede 8"/>
             <wp:cNvGraphicFramePr>
               <a:graphicFrameLocks xmlns:a="http://schemas.openxmlformats.org/drawingml/2006/main" noChangeAspect="1"/>
             </wp:cNvGraphicFramePr>
@@ -8249,7 +8266,7 @@
                   <pic:spPr>
                     <a:xfrm>
                       <a:off x="0" y="0"/>
-                      <a:ext cx="5952357" cy="2122426"/>
+                      <a:ext cx="5798100" cy="2188452"/>
                     </a:xfrm>
                     <a:prstGeom prst="rect">
                       <a:avLst/>
@@ -8262,15 +8279,20 @@
         </w:drawing>
       </w:r>
     </w:p>
-    <w:p/>
+    <w:p>
+      <w:r>
+        <w:lastRenderedPageBreak/>
+        <w:t>As worker unions now demand higher wages at wage negotiations the wages will increase, in 2020 with approximately 1%</w:t>
+      </w:r>
+    </w:p>
     <w:p>
       <w:r>
         <w:rPr>
           <w:noProof/>
         </w:rPr>
         <w:drawing>
-          <wp:inline distT="0" distB="0" distL="0" distR="0" wp14:anchorId="0067E591" wp14:editId="1ADBA079">
-            <wp:extent cx="6120130" cy="2210463"/>
+          <wp:inline distT="0" distB="0" distL="0" distR="0" wp14:anchorId="45388A2E" wp14:editId="3BDE32C2">
+            <wp:extent cx="6120130" cy="2210435"/>
             <wp:effectExtent l="0" t="0" r="0" b="0"/>
             <wp:docPr id="13" name="Billede 13"/>
             <wp:cNvGraphicFramePr>
@@ -8292,7 +8314,7 @@
                   <pic:spPr>
                     <a:xfrm>
                       <a:off x="0" y="0"/>
-                      <a:ext cx="6126991" cy="2212941"/>
+                      <a:ext cx="6120130" cy="2210435"/>
                     </a:xfrm>
                     <a:prstGeom prst="rect">
                       <a:avLst/>
@@ -8305,6 +8327,11 @@
         </w:drawing>
       </w:r>
     </w:p>
+    <w:p>
+      <w:r>
+        <w:t xml:space="preserve">As firms are experiencing higher costs in the form of wages, the inflation will now increase. </w:t>
+      </w:r>
+    </w:p>
     <w:p/>
     <w:p>
       <w:r>
@@ -8312,10 +8339,10 @@
           <w:noProof/>
         </w:rPr>
         <w:drawing>
-          <wp:inline distT="0" distB="0" distL="0" distR="0" wp14:anchorId="28AB64D8" wp14:editId="11B50AA8">
-            <wp:extent cx="6119804" cy="2345635"/>
+          <wp:inline distT="0" distB="0" distL="0" distR="0" wp14:anchorId="35403BC8" wp14:editId="5F781E13">
+            <wp:extent cx="5883965" cy="2098040"/>
             <wp:effectExtent l="0" t="0" r="0" b="0"/>
-            <wp:docPr id="20" name="Billede 20"/>
+            <wp:docPr id="12" name="Billede 12"/>
             <wp:cNvGraphicFramePr>
               <a:graphicFrameLocks xmlns:a="http://schemas.openxmlformats.org/drawingml/2006/main" noChangeAspect="1"/>
             </wp:cNvGraphicFramePr>
@@ -8335,7 +8362,7 @@
                   <pic:spPr>
                     <a:xfrm>
                       <a:off x="0" y="0"/>
-                      <a:ext cx="6137665" cy="2352481"/>
+                      <a:ext cx="5952357" cy="2122426"/>
                     </a:xfrm>
                     <a:prstGeom prst="rect">
                       <a:avLst/>
@@ -8351,7 +8378,399 @@
     <w:p/>
     <w:p>
       <w:r>
+        <w:t xml:space="preserve">As in Scenario 2 when introducing the wage channel, we can look at the most central variables when changing the wage-share in the economy, the investment, consumption and trade-balance. </w:t>
+      </w:r>
+    </w:p>
+    <w:p/>
+    <w:p>
+      <w:r>
+        <w:lastRenderedPageBreak/>
+        <w:drawing>
+          <wp:inline distT="0" distB="0" distL="0" distR="0" wp14:anchorId="1733CC99" wp14:editId="2A520DFF">
+            <wp:extent cx="6120130" cy="3776980"/>
+            <wp:effectExtent l="0" t="0" r="0" b="0"/>
+            <wp:docPr id="67" name="Billede 67"/>
+            <wp:cNvGraphicFramePr>
+              <a:graphicFrameLocks xmlns:a="http://schemas.openxmlformats.org/drawingml/2006/main" noChangeAspect="1"/>
+            </wp:cNvGraphicFramePr>
+            <a:graphic xmlns:a="http://schemas.openxmlformats.org/drawingml/2006/main">
+              <a:graphicData uri="http://schemas.openxmlformats.org/drawingml/2006/picture">
+                <pic:pic xmlns:pic="http://schemas.openxmlformats.org/drawingml/2006/picture">
+                  <pic:nvPicPr>
+                    <pic:cNvPr id="1" name=""/>
+                    <pic:cNvPicPr/>
+                  </pic:nvPicPr>
+                  <pic:blipFill>
+                    <a:blip r:embed="rId66"/>
+                    <a:stretch>
+                      <a:fillRect/>
+                    </a:stretch>
+                  </pic:blipFill>
+                  <pic:spPr>
+                    <a:xfrm>
+                      <a:off x="0" y="0"/>
+                      <a:ext cx="6120130" cy="3776980"/>
+                    </a:xfrm>
+                    <a:prstGeom prst="rect">
+                      <a:avLst/>
+                    </a:prstGeom>
+                  </pic:spPr>
+                </pic:pic>
+              </a:graphicData>
+            </a:graphic>
+          </wp:inline>
+        </w:drawing>
+      </w:r>
+    </w:p>
+    <w:p/>
+    <w:p>
+      <w:r>
+        <w:drawing>
+          <wp:inline distT="0" distB="0" distL="0" distR="0" wp14:anchorId="4B70E0AE" wp14:editId="1F4C5AF0">
+            <wp:extent cx="6120130" cy="3776980"/>
+            <wp:effectExtent l="0" t="0" r="0" b="0"/>
+            <wp:docPr id="68" name="Billede 68"/>
+            <wp:cNvGraphicFramePr>
+              <a:graphicFrameLocks xmlns:a="http://schemas.openxmlformats.org/drawingml/2006/main" noChangeAspect="1"/>
+            </wp:cNvGraphicFramePr>
+            <a:graphic xmlns:a="http://schemas.openxmlformats.org/drawingml/2006/main">
+              <a:graphicData uri="http://schemas.openxmlformats.org/drawingml/2006/picture">
+                <pic:pic xmlns:pic="http://schemas.openxmlformats.org/drawingml/2006/picture">
+                  <pic:nvPicPr>
+                    <pic:cNvPr id="1" name=""/>
+                    <pic:cNvPicPr/>
+                  </pic:nvPicPr>
+                  <pic:blipFill>
+                    <a:blip r:embed="rId67"/>
+                    <a:stretch>
+                      <a:fillRect/>
+                    </a:stretch>
+                  </pic:blipFill>
+                  <pic:spPr>
+                    <a:xfrm>
+                      <a:off x="0" y="0"/>
+                      <a:ext cx="6120130" cy="3776980"/>
+                    </a:xfrm>
+                    <a:prstGeom prst="rect">
+                      <a:avLst/>
+                    </a:prstGeom>
+                  </pic:spPr>
+                </pic:pic>
+              </a:graphicData>
+            </a:graphic>
+          </wp:inline>
+        </w:drawing>
+      </w:r>
+    </w:p>
+    <w:p>
+      <w:r>
+        <w:lastRenderedPageBreak/>
+        <w:drawing>
+          <wp:inline distT="0" distB="0" distL="0" distR="0" wp14:anchorId="4B399467" wp14:editId="6AF9EB64">
+            <wp:extent cx="6120130" cy="3776980"/>
+            <wp:effectExtent l="0" t="0" r="0" b="0"/>
+            <wp:docPr id="69" name="Billede 69"/>
+            <wp:cNvGraphicFramePr>
+              <a:graphicFrameLocks xmlns:a="http://schemas.openxmlformats.org/drawingml/2006/main" noChangeAspect="1"/>
+            </wp:cNvGraphicFramePr>
+            <a:graphic xmlns:a="http://schemas.openxmlformats.org/drawingml/2006/main">
+              <a:graphicData uri="http://schemas.openxmlformats.org/drawingml/2006/picture">
+                <pic:pic xmlns:pic="http://schemas.openxmlformats.org/drawingml/2006/picture">
+                  <pic:nvPicPr>
+                    <pic:cNvPr id="1" name=""/>
+                    <pic:cNvPicPr/>
+                  </pic:nvPicPr>
+                  <pic:blipFill>
+                    <a:blip r:embed="rId68"/>
+                    <a:stretch>
+                      <a:fillRect/>
+                    </a:stretch>
+                  </pic:blipFill>
+                  <pic:spPr>
+                    <a:xfrm>
+                      <a:off x="0" y="0"/>
+                      <a:ext cx="6120130" cy="3776980"/>
+                    </a:xfrm>
+                    <a:prstGeom prst="rect">
+                      <a:avLst/>
+                    </a:prstGeom>
+                  </pic:spPr>
+                </pic:pic>
+              </a:graphicData>
+            </a:graphic>
+          </wp:inline>
+        </w:drawing>
+      </w:r>
+    </w:p>
+    <w:p/>
+    <w:p/>
+    <w:p/>
+    <w:p>
+      <w:r>
+        <w:t>Again,</w:t>
+      </w:r>
+      <w:r>
+        <w:t xml:space="preserve"> we see that the fall in investments outweigh the increase in consumption and trade-balance</w:t>
+      </w:r>
+      <w:r>
+        <w:t xml:space="preserve">, creating a contraction of the economy, as can be seen in the plot below showing the GDP: </w:t>
+      </w:r>
+    </w:p>
+    <w:p/>
+    <w:p/>
+    <w:p>
+      <w:r>
+        <w:lastRenderedPageBreak/>
+        <w:drawing>
+          <wp:inline distT="0" distB="0" distL="0" distR="0" wp14:anchorId="4772279D" wp14:editId="2F78E070">
+            <wp:extent cx="6120130" cy="3776980"/>
+            <wp:effectExtent l="0" t="0" r="0" b="0"/>
+            <wp:docPr id="71" name="Billede 71"/>
+            <wp:cNvGraphicFramePr>
+              <a:graphicFrameLocks xmlns:a="http://schemas.openxmlformats.org/drawingml/2006/main" noChangeAspect="1"/>
+            </wp:cNvGraphicFramePr>
+            <a:graphic xmlns:a="http://schemas.openxmlformats.org/drawingml/2006/main">
+              <a:graphicData uri="http://schemas.openxmlformats.org/drawingml/2006/picture">
+                <pic:pic xmlns:pic="http://schemas.openxmlformats.org/drawingml/2006/picture">
+                  <pic:nvPicPr>
+                    <pic:cNvPr id="1" name=""/>
+                    <pic:cNvPicPr/>
+                  </pic:nvPicPr>
+                  <pic:blipFill>
+                    <a:blip r:embed="rId69"/>
+                    <a:stretch>
+                      <a:fillRect/>
+                    </a:stretch>
+                  </pic:blipFill>
+                  <pic:spPr>
+                    <a:xfrm>
+                      <a:off x="0" y="0"/>
+                      <a:ext cx="6120130" cy="3776980"/>
+                    </a:xfrm>
+                    <a:prstGeom prst="rect">
+                      <a:avLst/>
+                    </a:prstGeom>
+                  </pic:spPr>
+                </pic:pic>
+              </a:graphicData>
+            </a:graphic>
+          </wp:inline>
+        </w:drawing>
+      </w:r>
+    </w:p>
+    <w:p/>
+    <w:p>
+      <w:r>
         <w:t xml:space="preserve">We can see the fall in employment is quite large now, showing a fall of 8000 people. Therefor we can see that one of the central effects that can play into the effects of an increase in the level of income insurance is the way the workers union uses this level to negotiate wages. </w:t>
+      </w:r>
+    </w:p>
+    <w:p/>
+    <w:p>
+      <w:r>
+        <w:lastRenderedPageBreak/>
+        <w:drawing>
+          <wp:inline distT="0" distB="0" distL="0" distR="0" wp14:anchorId="6E849306" wp14:editId="7DB4BBC5">
+            <wp:extent cx="6120130" cy="3776980"/>
+            <wp:effectExtent l="0" t="0" r="0" b="0"/>
+            <wp:docPr id="72" name="Billede 72"/>
+            <wp:cNvGraphicFramePr>
+              <a:graphicFrameLocks xmlns:a="http://schemas.openxmlformats.org/drawingml/2006/main" noChangeAspect="1"/>
+            </wp:cNvGraphicFramePr>
+            <a:graphic xmlns:a="http://schemas.openxmlformats.org/drawingml/2006/main">
+              <a:graphicData uri="http://schemas.openxmlformats.org/drawingml/2006/picture">
+                <pic:pic xmlns:pic="http://schemas.openxmlformats.org/drawingml/2006/picture">
+                  <pic:nvPicPr>
+                    <pic:cNvPr id="1" name=""/>
+                    <pic:cNvPicPr/>
+                  </pic:nvPicPr>
+                  <pic:blipFill>
+                    <a:blip r:embed="rId70"/>
+                    <a:stretch>
+                      <a:fillRect/>
+                    </a:stretch>
+                  </pic:blipFill>
+                  <pic:spPr>
+                    <a:xfrm>
+                      <a:off x="0" y="0"/>
+                      <a:ext cx="6120130" cy="3776980"/>
+                    </a:xfrm>
+                    <a:prstGeom prst="rect">
+                      <a:avLst/>
+                    </a:prstGeom>
+                  </pic:spPr>
+                </pic:pic>
+              </a:graphicData>
+            </a:graphic>
+          </wp:inline>
+        </w:drawing>
+      </w:r>
+    </w:p>
+    <w:p/>
+    <w:p>
+      <w:pPr>
+        <w:pStyle w:val="Overskrift2"/>
+      </w:pPr>
+      <w:r>
+        <w:t>Productivity channel</w:t>
+      </w:r>
+    </w:p>
+    <w:p/>
+    <w:p>
+      <w:r>
+        <w:t xml:space="preserve">We saw in scenario </w:t>
+      </w:r>
+      <w:r>
+        <w:t xml:space="preserve">3 and 5 that the productivity channel clearly was the one showing the largest effects on employment and output in the economy. </w:t>
+      </w:r>
+      <w:r>
+        <w:t>Also,</w:t>
+      </w:r>
+      <w:r>
+        <w:t xml:space="preserve"> this channel is the most questionable looking at the empirical evidence in the literature, as presented in section 3. Looking at the estimate of average income insurance on the productivity, it could be argued that other effects correlated with both average income insurance per person and productivity (for example technology). Therefor the estimate could be expected to have an upward bias. Therefor we will now test how lowering the estimate of average income insurance effects the productivity channel. </w:t>
+      </w:r>
+    </w:p>
+    <w:p/>
+    <w:p>
+      <w:pPr>
+        <w:pStyle w:val="Overskrift3"/>
+      </w:pPr>
+      <w:r>
+        <w:t xml:space="preserve">Estimate of 0.1 </w:t>
+      </w:r>
+    </w:p>
+    <w:p/>
+    <w:p>
+      <w:r>
+        <w:t xml:space="preserve">We will now lower the estimate from 0.26 till </w:t>
+      </w:r>
+      <w:commentRangeStart w:id="59"/>
+      <w:r>
+        <w:t xml:space="preserve">0.1 quite large decrease </w:t>
+      </w:r>
+      <w:commentRangeEnd w:id="59"/>
+      <w:r>
+        <w:rPr>
+          <w:rStyle w:val="Kommentarhenvisning"/>
+        </w:rPr>
+        <w:commentReference w:id="59"/>
+      </w:r>
+      <w:r>
+        <w:t xml:space="preserve">and look at the effects. First, we see a much lower increase in productivity coming of the shock. </w:t>
+      </w:r>
+    </w:p>
+    <w:p/>
+    <w:p>
+      <w:r>
+        <w:lastRenderedPageBreak/>
+        <w:drawing>
+          <wp:inline distT="0" distB="0" distL="0" distR="0" wp14:anchorId="269D1FD9" wp14:editId="4FBCECAA">
+            <wp:extent cx="4318000" cy="2664813"/>
+            <wp:effectExtent l="0" t="0" r="6350" b="2540"/>
+            <wp:docPr id="73" name="Billede 73"/>
+            <wp:cNvGraphicFramePr>
+              <a:graphicFrameLocks xmlns:a="http://schemas.openxmlformats.org/drawingml/2006/main" noChangeAspect="1"/>
+            </wp:cNvGraphicFramePr>
+            <a:graphic xmlns:a="http://schemas.openxmlformats.org/drawingml/2006/main">
+              <a:graphicData uri="http://schemas.openxmlformats.org/drawingml/2006/picture">
+                <pic:pic xmlns:pic="http://schemas.openxmlformats.org/drawingml/2006/picture">
+                  <pic:nvPicPr>
+                    <pic:cNvPr id="1" name=""/>
+                    <pic:cNvPicPr/>
+                  </pic:nvPicPr>
+                  <pic:blipFill>
+                    <a:blip r:embed="rId71"/>
+                    <a:stretch>
+                      <a:fillRect/>
+                    </a:stretch>
+                  </pic:blipFill>
+                  <pic:spPr>
+                    <a:xfrm>
+                      <a:off x="0" y="0"/>
+                      <a:ext cx="4324568" cy="2668867"/>
+                    </a:xfrm>
+                    <a:prstGeom prst="rect">
+                      <a:avLst/>
+                    </a:prstGeom>
+                  </pic:spPr>
+                </pic:pic>
+              </a:graphicData>
+            </a:graphic>
+          </wp:inline>
+        </w:drawing>
+      </w:r>
+    </w:p>
+    <w:p>
+      <w:commentRangeStart w:id="60"/>
+      <w:r>
+        <w:t xml:space="preserve">We now observe a fall in the GDP </w:t>
+      </w:r>
+      <w:commentRangeEnd w:id="60"/>
+      <w:r>
+        <w:rPr>
+          <w:rStyle w:val="Kommentarhenvisning"/>
+        </w:rPr>
+        <w:commentReference w:id="60"/>
+      </w:r>
+    </w:p>
+    <w:p>
+      <w:r>
+        <w:drawing>
+          <wp:inline distT="0" distB="0" distL="0" distR="0" wp14:anchorId="141A0D97" wp14:editId="14084AE6">
+            <wp:extent cx="4425950" cy="2731433"/>
+            <wp:effectExtent l="0" t="0" r="0" b="0"/>
+            <wp:docPr id="74" name="Billede 74"/>
+            <wp:cNvGraphicFramePr>
+              <a:graphicFrameLocks xmlns:a="http://schemas.openxmlformats.org/drawingml/2006/main" noChangeAspect="1"/>
+            </wp:cNvGraphicFramePr>
+            <a:graphic xmlns:a="http://schemas.openxmlformats.org/drawingml/2006/main">
+              <a:graphicData uri="http://schemas.openxmlformats.org/drawingml/2006/picture">
+                <pic:pic xmlns:pic="http://schemas.openxmlformats.org/drawingml/2006/picture">
+                  <pic:nvPicPr>
+                    <pic:cNvPr id="1" name=""/>
+                    <pic:cNvPicPr/>
+                  </pic:nvPicPr>
+                  <pic:blipFill>
+                    <a:blip r:embed="rId72"/>
+                    <a:stretch>
+                      <a:fillRect/>
+                    </a:stretch>
+                  </pic:blipFill>
+                  <pic:spPr>
+                    <a:xfrm>
+                      <a:off x="0" y="0"/>
+                      <a:ext cx="4437871" cy="2738790"/>
+                    </a:xfrm>
+                    <a:prstGeom prst="rect">
+                      <a:avLst/>
+                    </a:prstGeom>
+                  </pic:spPr>
+                </pic:pic>
+              </a:graphicData>
+            </a:graphic>
+          </wp:inline>
+        </w:drawing>
+      </w:r>
+    </w:p>
+    <w:p>
+      <w:proofErr w:type="gramStart"/>
+      <w:r>
+        <w:t>Also</w:t>
+      </w:r>
+      <w:proofErr w:type="gramEnd"/>
+      <w:r>
+        <w:t xml:space="preserve"> we now see a much lower decrease in the employment, only showing a drop of </w:t>
+      </w:r>
+      <w:r>
+        <w:t>3108</w:t>
+      </w:r>
+      <w:r>
+        <w:t xml:space="preserve"> people in 2020, compared with </w:t>
+      </w:r>
+      <w:r>
+        <w:t>55086</w:t>
+      </w:r>
+      <w:r>
+        <w:t xml:space="preserve"> people with an estimate of 0.26. </w:t>
       </w:r>
     </w:p>
     <w:p/>
@@ -8370,11 +8789,62 @@
         <w:t>Behavioral equations estimated</w:t>
       </w:r>
     </w:p>
+    <w:p/>
     <w:p>
       <w:pPr>
         <w:pStyle w:val="Overskrift2"/>
       </w:pPr>
       <w:r>
+        <w:t>Insurance rate</w:t>
+      </w:r>
+    </w:p>
+    <w:p>
+      <w:r>
+        <w:rPr>
+          <w:noProof/>
+        </w:rPr>
+        <w:drawing>
+          <wp:inline distT="0" distB="0" distL="0" distR="0" wp14:anchorId="0C108372" wp14:editId="708F5C37">
+            <wp:extent cx="4772025" cy="1828800"/>
+            <wp:effectExtent l="0" t="0" r="9525" b="0"/>
+            <wp:docPr id="75" name="Billede 75"/>
+            <wp:cNvGraphicFramePr>
+              <a:graphicFrameLocks xmlns:a="http://schemas.openxmlformats.org/drawingml/2006/main" noChangeAspect="1"/>
+            </wp:cNvGraphicFramePr>
+            <a:graphic xmlns:a="http://schemas.openxmlformats.org/drawingml/2006/main">
+              <a:graphicData uri="http://schemas.openxmlformats.org/drawingml/2006/picture">
+                <pic:pic xmlns:pic="http://schemas.openxmlformats.org/drawingml/2006/picture">
+                  <pic:nvPicPr>
+                    <pic:cNvPr id="75" name="Billede 75"/>
+                    <pic:cNvPicPr/>
+                  </pic:nvPicPr>
+                  <pic:blipFill>
+                    <a:blip r:embed="rId73"/>
+                    <a:stretch>
+                      <a:fillRect/>
+                    </a:stretch>
+                  </pic:blipFill>
+                  <pic:spPr>
+                    <a:xfrm>
+                      <a:off x="0" y="0"/>
+                      <a:ext cx="4772025" cy="1828800"/>
+                    </a:xfrm>
+                    <a:prstGeom prst="rect">
+                      <a:avLst/>
+                    </a:prstGeom>
+                  </pic:spPr>
+                </pic:pic>
+              </a:graphicData>
+            </a:graphic>
+          </wp:inline>
+        </w:drawing>
+      </w:r>
+    </w:p>
+    <w:p>
+      <w:pPr>
+        <w:pStyle w:val="Overskrift2"/>
+      </w:pPr>
+      <w:r>
         <w:t>Participation</w:t>
       </w:r>
     </w:p>
@@ -8385,9 +8855,9 @@
           <w:noProof/>
         </w:rPr>
         <w:drawing>
-          <wp:inline distT="0" distB="0" distL="0" distR="0" wp14:anchorId="721F2C3F" wp14:editId="0AB7AF51">
-            <wp:extent cx="4572000" cy="5426657"/>
-            <wp:effectExtent l="0" t="0" r="0" b="3175"/>
+          <wp:inline distT="0" distB="0" distL="0" distR="0" wp14:anchorId="721F2C3F" wp14:editId="5A5A9260">
+            <wp:extent cx="4571509" cy="4241800"/>
+            <wp:effectExtent l="0" t="0" r="635" b="6350"/>
             <wp:docPr id="27" name="Billede 27" descr="Et billede, der indeholder tekst&#10;&#10;Automatisk genereret beskrivelse"/>
             <wp:cNvGraphicFramePr>
               <a:graphicFrameLocks xmlns:a="http://schemas.openxmlformats.org/drawingml/2006/main" noChangeAspect="1"/>
@@ -8400,7 +8870,7 @@
                     <pic:cNvPicPr/>
                   </pic:nvPicPr>
                   <pic:blipFill>
-                    <a:blip r:embed="rId66"/>
+                    <a:blip r:embed="rId74"/>
                     <a:stretch>
                       <a:fillRect/>
                     </a:stretch>
@@ -8408,7 +8878,7 @@
                   <pic:spPr>
                     <a:xfrm>
                       <a:off x="0" y="0"/>
-                      <a:ext cx="4576447" cy="5431936"/>
+                      <a:ext cx="4578031" cy="4247852"/>
                     </a:xfrm>
                     <a:prstGeom prst="rect">
                       <a:avLst/>
@@ -8455,7 +8925,7 @@
                     <pic:cNvPicPr/>
                   </pic:nvPicPr>
                   <pic:blipFill>
-                    <a:blip r:embed="rId67"/>
+                    <a:blip r:embed="rId75"/>
                     <a:stretch>
                       <a:fillRect/>
                     </a:stretch>
@@ -8492,12 +8962,12 @@
       </w:pPr>
     </w:p>
     <w:sectPr>
-      <w:headerReference w:type="even" r:id="rId68"/>
-      <w:headerReference w:type="default" r:id="rId69"/>
-      <w:footerReference w:type="even" r:id="rId70"/>
-      <w:footerReference w:type="default" r:id="rId71"/>
-      <w:headerReference w:type="first" r:id="rId72"/>
-      <w:footerReference w:type="first" r:id="rId73"/>
+      <w:headerReference w:type="even" r:id="rId76"/>
+      <w:headerReference w:type="default" r:id="rId77"/>
+      <w:footerReference w:type="even" r:id="rId78"/>
+      <w:footerReference w:type="default" r:id="rId79"/>
+      <w:headerReference w:type="first" r:id="rId80"/>
+      <w:footerReference w:type="first" r:id="rId81"/>
       <w:pgSz w:w="11906" w:h="16838"/>
       <w:pgMar w:top="1701" w:right="1134" w:bottom="1701" w:left="1134" w:header="708" w:footer="708" w:gutter="0"/>
       <w:cols w:space="708"/>
@@ -9488,6 +9958,38 @@
       </w:r>
       <w:r>
         <w:t>Dont think I should be including the last Graphs showing the difference in all the effects when creating the shock to letting the maximum level of income insurance follow wage growth</w:t>
+      </w:r>
+    </w:p>
+  </w:comment>
+  <w:comment w:id="59" w:author="Simon Fløj Thomsen" w:date="2022-10-16T19:29:00Z" w:initials="SFT">
+    <w:p>
+      <w:pPr>
+        <w:pStyle w:val="Kommentartekst"/>
+      </w:pPr>
+      <w:r>
+        <w:rPr>
+          <w:rStyle w:val="Kommentarhenvisning"/>
+        </w:rPr>
+        <w:annotationRef/>
+      </w:r>
+      <w:r>
+        <w:t xml:space="preserve">Måske tjek hvad litteratur siger den kunne være </w:t>
+      </w:r>
+    </w:p>
+  </w:comment>
+  <w:comment w:id="60" w:author="Simon Fløj Thomsen" w:date="2022-10-16T19:33:00Z" w:initials="SFT">
+    <w:p>
+      <w:pPr>
+        <w:pStyle w:val="Kommentartekst"/>
+      </w:pPr>
+      <w:r>
+        <w:rPr>
+          <w:rStyle w:val="Kommentarhenvisning"/>
+        </w:rPr>
+        <w:annotationRef/>
+      </w:r>
+      <w:r>
+        <w:t>Skal ind og tjekke hvorfor</w:t>
       </w:r>
     </w:p>
   </w:comment>
@@ -9555,6 +10057,8 @@
   <w15:commentEx w15:paraId="377EC0FB" w15:done="0"/>
   <w15:commentEx w15:paraId="391A91D8" w15:done="0"/>
   <w15:commentEx w15:paraId="2DCDECE7" w15:done="0"/>
+  <w15:commentEx w15:paraId="5419192D" w15:done="0"/>
+  <w15:commentEx w15:paraId="5E6CBD35" w15:done="0"/>
 </w15:commentsEx>
 </file>
 
@@ -9619,6 +10123,8 @@
   <w16cex:commentExtensible w16cex:durableId="26F3D6D9" w16cex:dateUtc="2022-10-14T10:38:00Z"/>
   <w16cex:commentExtensible w16cex:durableId="26F53601" w16cex:dateUtc="2022-10-15T11:37:00Z"/>
   <w16cex:commentExtensible w16cex:durableId="26F553F0" w16cex:dateUtc="2022-10-15T13:44:00Z"/>
+  <w16cex:commentExtensible w16cex:durableId="26F6DA11" w16cex:dateUtc="2022-10-16T17:29:00Z"/>
+  <w16cex:commentExtensible w16cex:durableId="26F6DB15" w16cex:dateUtc="2022-10-16T17:33:00Z"/>
 </w16cex:commentsExtensible>
 </file>
 
@@ -9683,6 +10189,8 @@
   <w16cid:commentId w16cid:paraId="377EC0FB" w16cid:durableId="26F3D6D9"/>
   <w16cid:commentId w16cid:paraId="391A91D8" w16cid:durableId="26F53601"/>
   <w16cid:commentId w16cid:paraId="2DCDECE7" w16cid:durableId="26F553F0"/>
+  <w16cid:commentId w16cid:paraId="5419192D" w16cid:durableId="26F6DA11"/>
+  <w16cid:commentId w16cid:paraId="5E6CBD35" w16cid:durableId="26F6DB15"/>
 </w16cid:commentsIds>
 </file>
 

</xml_diff>